<commit_message>
Msc Sem Material uploaded
</commit_message>
<xml_diff>
--- a/Java Design Patterns.docx
+++ b/Java Design Patterns.docx
@@ -241,14 +241,6 @@
         </w:rPr>
         <w:t xml:space="preserve"> </w:t>
       </w:r>
-    </w:p>
-    <w:p>
-      <w:pPr>
-        <w:rPr>
-          <w:color w:val="FF0000"/>
-          <w:sz w:val="28"/>
-        </w:rPr>
-      </w:pPr>
       <w:r>
         <w:rPr>
           <w:color w:val="FF0000"/>
@@ -264,17 +256,67 @@
           <w:sz w:val="28"/>
         </w:rPr>
       </w:pPr>
-    </w:p>
-    <w:p>
-      <w:pPr>
-        <w:rPr>
-          <w:color w:val="FF0000"/>
-          <w:sz w:val="28"/>
-        </w:rPr>
-      </w:pPr>
-    </w:p>
-    <w:p>
-      <w:pPr>
+      <w:proofErr w:type="gramStart"/>
+      <w:r>
+        <w:rPr>
+          <w:color w:val="FF0000"/>
+          <w:sz w:val="28"/>
+        </w:rPr>
+        <w:t>private</w:t>
+      </w:r>
+      <w:proofErr w:type="gramEnd"/>
+      <w:r>
+        <w:rPr>
+          <w:color w:val="FF0000"/>
+          <w:sz w:val="28"/>
+        </w:rPr>
+        <w:t xml:space="preserve"> static final a instance;</w:t>
+      </w:r>
+    </w:p>
+    <w:p>
+      <w:pPr>
+        <w:ind w:left="1440"/>
+        <w:rPr>
+          <w:color w:val="FF0000"/>
+          <w:sz w:val="28"/>
+        </w:rPr>
+      </w:pPr>
+      <w:r>
+        <w:rPr>
+          <w:color w:val="FF0000"/>
+          <w:sz w:val="28"/>
+        </w:rPr>
+        <w:t xml:space="preserve"> </w:t>
+      </w:r>
+      <w:proofErr w:type="gramStart"/>
+      <w:r>
+        <w:rPr>
+          <w:color w:val="FF0000"/>
+          <w:sz w:val="28"/>
+        </w:rPr>
+        <w:t>A(</w:t>
+      </w:r>
+      <w:proofErr w:type="gramEnd"/>
+      <w:r>
+        <w:rPr>
+          <w:color w:val="FF0000"/>
+          <w:sz w:val="28"/>
+        </w:rPr>
+        <w:t>){</w:t>
+      </w:r>
+    </w:p>
+    <w:p>
+      <w:pPr>
+        <w:ind w:left="1440"/>
+        <w:rPr>
+          <w:color w:val="FF0000"/>
+          <w:sz w:val="28"/>
+        </w:rPr>
+      </w:pPr>
+    </w:p>
+    <w:p>
+      <w:pPr>
+        <w:ind w:left="1440"/>
         <w:rPr>
           <w:color w:val="FF0000"/>
           <w:sz w:val="28"/>
@@ -286,6 +328,185 @@
           <w:sz w:val="28"/>
         </w:rPr>
         <w:t>}</w:t>
+      </w:r>
+    </w:p>
+    <w:p>
+      <w:pPr>
+        <w:rPr>
+          <w:color w:val="FF0000"/>
+          <w:sz w:val="28"/>
+        </w:rPr>
+      </w:pPr>
+      <w:r>
+        <w:rPr>
+          <w:color w:val="FF0000"/>
+          <w:sz w:val="28"/>
+        </w:rPr>
+        <w:t xml:space="preserve">  Public static final </w:t>
+      </w:r>
+      <w:proofErr w:type="spellStart"/>
+      <w:proofErr w:type="gramStart"/>
+      <w:r>
+        <w:rPr>
+          <w:color w:val="FF0000"/>
+          <w:sz w:val="28"/>
+        </w:rPr>
+        <w:t>getInstance</w:t>
+      </w:r>
+      <w:proofErr w:type="spellEnd"/>
+      <w:r>
+        <w:rPr>
+          <w:color w:val="FF0000"/>
+          <w:sz w:val="28"/>
+        </w:rPr>
+        <w:t>(</w:t>
+      </w:r>
+      <w:proofErr w:type="gramEnd"/>
+      <w:r>
+        <w:rPr>
+          <w:color w:val="FF0000"/>
+          <w:sz w:val="28"/>
+        </w:rPr>
+        <w:t>){</w:t>
+      </w:r>
+    </w:p>
+    <w:p>
+      <w:pPr>
+        <w:ind w:firstLine="720"/>
+        <w:rPr>
+          <w:color w:val="FF0000"/>
+          <w:sz w:val="28"/>
+        </w:rPr>
+      </w:pPr>
+    </w:p>
+    <w:p>
+      <w:pPr>
+        <w:ind w:firstLine="720"/>
+        <w:rPr>
+          <w:color w:val="FF0000"/>
+          <w:sz w:val="28"/>
+        </w:rPr>
+      </w:pPr>
+      <w:r>
+        <w:rPr>
+          <w:color w:val="FF0000"/>
+          <w:sz w:val="28"/>
+        </w:rPr>
+        <w:t>}</w:t>
+      </w:r>
+    </w:p>
+    <w:p>
+      <w:pPr>
+        <w:rPr>
+          <w:color w:val="FF0000"/>
+          <w:sz w:val="28"/>
+        </w:rPr>
+      </w:pPr>
+      <w:r>
+        <w:rPr>
+          <w:color w:val="FF0000"/>
+          <w:sz w:val="28"/>
+        </w:rPr>
+        <w:t>}</w:t>
+      </w:r>
+    </w:p>
+    <w:p>
+      <w:pPr>
+        <w:rPr>
+          <w:color w:val="FF0000"/>
+          <w:sz w:val="28"/>
+        </w:rPr>
+      </w:pPr>
+    </w:p>
+    <w:p>
+      <w:pPr>
+        <w:rPr>
+          <w:color w:val="FF0000"/>
+          <w:sz w:val="28"/>
+        </w:rPr>
+      </w:pPr>
+    </w:p>
+    <w:p>
+      <w:pPr>
+        <w:rPr>
+          <w:color w:val="FF0000"/>
+          <w:sz w:val="28"/>
+        </w:rPr>
+      </w:pPr>
+      <w:proofErr w:type="spellStart"/>
+      <w:r>
+        <w:rPr>
+          <w:color w:val="FF0000"/>
+          <w:sz w:val="28"/>
+        </w:rPr>
+        <w:lastRenderedPageBreak/>
+        <w:t>Oberver</w:t>
+      </w:r>
+      <w:proofErr w:type="spellEnd"/>
+      <w:r>
+        <w:rPr>
+          <w:color w:val="FF0000"/>
+          <w:sz w:val="28"/>
+        </w:rPr>
+        <w:t xml:space="preserve"> Design Pattern</w:t>
+      </w:r>
+    </w:p>
+    <w:p>
+      <w:pPr>
+        <w:rPr>
+          <w:color w:val="FF0000"/>
+          <w:sz w:val="28"/>
+        </w:rPr>
+      </w:pPr>
+      <w:r>
+        <w:rPr>
+          <w:noProof/>
+        </w:rPr>
+        <w:drawing>
+          <wp:inline distT="0" distB="0" distL="0" distR="0">
+            <wp:extent cx="5943600" cy="2995032"/>
+            <wp:effectExtent l="19050" t="0" r="0" b="0"/>
+            <wp:docPr id="1" name="Picture 1" descr="https://cdncontribute.geeksforgeeks.org/wp-content/uploads/ObserverPatternSet-2.png"/>
+            <wp:cNvGraphicFramePr>
+              <a:graphicFrameLocks xmlns:a="http://schemas.openxmlformats.org/drawingml/2006/main" noChangeAspect="1"/>
+            </wp:cNvGraphicFramePr>
+            <a:graphic xmlns:a="http://schemas.openxmlformats.org/drawingml/2006/main">
+              <a:graphicData uri="http://schemas.openxmlformats.org/drawingml/2006/picture">
+                <pic:pic xmlns:pic="http://schemas.openxmlformats.org/drawingml/2006/picture">
+                  <pic:nvPicPr>
+                    <pic:cNvPr id="0" name="Picture 1" descr="https://cdncontribute.geeksforgeeks.org/wp-content/uploads/ObserverPatternSet-2.png"/>
+                    <pic:cNvPicPr>
+                      <a:picLocks noChangeAspect="1" noChangeArrowheads="1"/>
+                    </pic:cNvPicPr>
+                  </pic:nvPicPr>
+                  <pic:blipFill>
+                    <a:blip r:embed="rId5"/>
+                    <a:srcRect/>
+                    <a:stretch>
+                      <a:fillRect/>
+                    </a:stretch>
+                  </pic:blipFill>
+                  <pic:spPr bwMode="auto">
+                    <a:xfrm>
+                      <a:off x="0" y="0"/>
+                      <a:ext cx="5943600" cy="2995032"/>
+                    </a:xfrm>
+                    <a:prstGeom prst="rect">
+                      <a:avLst/>
+                    </a:prstGeom>
+                    <a:noFill/>
+                    <a:ln w="9525">
+                      <a:noFill/>
+                      <a:miter lim="800000"/>
+                      <a:headEnd/>
+                      <a:tailEnd/>
+                    </a:ln>
+                  </pic:spPr>
+                </pic:pic>
+              </a:graphicData>
+            </a:graphic>
+          </wp:inline>
+        </w:drawing>
       </w:r>
     </w:p>
     <w:sectPr>
@@ -594,6 +815,36 @@
       <w:ind w:left="720"/>
       <w:contextualSpacing/>
     </w:pPr>
+  </w:style>
+  <w:style w:type="paragraph" w:styleId="BalloonText">
+    <w:name w:val="Balloon Text"/>
+    <w:basedOn w:val="Normal"/>
+    <w:link w:val="BalloonTextChar"/>
+    <w:uiPriority w:val="99"/>
+    <w:semiHidden/>
+    <w:unhideWhenUsed/>
+    <w:rsid w:val="006570E6"/>
+    <w:pPr>
+      <w:spacing w:after="0" w:line="240" w:lineRule="auto"/>
+    </w:pPr>
+    <w:rPr>
+      <w:rFonts w:ascii="Tahoma" w:hAnsi="Tahoma" w:cs="Tahoma"/>
+      <w:sz w:val="16"/>
+      <w:szCs w:val="16"/>
+    </w:rPr>
+  </w:style>
+  <w:style w:type="character" w:customStyle="1" w:styleId="BalloonTextChar">
+    <w:name w:val="Balloon Text Char"/>
+    <w:basedOn w:val="DefaultParagraphFont"/>
+    <w:link w:val="BalloonText"/>
+    <w:uiPriority w:val="99"/>
+    <w:semiHidden/>
+    <w:rsid w:val="006570E6"/>
+    <w:rPr>
+      <w:rFonts w:ascii="Tahoma" w:hAnsi="Tahoma" w:cs="Tahoma"/>
+      <w:sz w:val="16"/>
+      <w:szCs w:val="16"/>
+    </w:rPr>
   </w:style>
 </w:styles>
 </file>

</xml_diff>